<commit_message>
uma pa de coisa ai
</commit_message>
<xml_diff>
--- a/new/Relatório Projeto.docx
+++ b/new/Relatório Projeto.docx
@@ -54,6 +54,7 @@
     </w:p>
     <w:p>
       <w:pPr>
+        <w:jc w:val="both"/>
         <w:rPr>
           <w:b/>
           <w:bCs/>
@@ -72,21 +73,53 @@
       </w:r>
     </w:p>
     <w:p>
+      <w:pPr>
+        <w:jc w:val="both"/>
+      </w:pPr>
       <w:r>
         <w:t>Título</w:t>
       </w:r>
       <w:r>
         <w:t xml:space="preserve"> do Projeto:</w:t>
+      </w:r>
+      <w:r>
+        <w:t xml:space="preserve"> </w:t>
+      </w:r>
+      <w:r>
+        <w:t>Projeto 1</w:t>
+      </w:r>
+      <w:r>
+        <w:t xml:space="preserve"> </w:t>
+      </w:r>
+      <w:r>
+        <w:t>Monitoramento de Temperatura em Ambientes IoT</w:t>
       </w:r>
     </w:p>
     <w:p>
+      <w:pPr>
+        <w:jc w:val="both"/>
+      </w:pPr>
       <w:r>
         <w:t>Integrantes:</w:t>
       </w:r>
+      <w:r>
+        <w:t xml:space="preserve"> Alexandre Andrioli Tucci, João Victor Saboya Ribeiro de Carvalho, Arthur </w:t>
+      </w:r>
+      <w:r>
+        <w:t>de Oliveira</w:t>
+      </w:r>
+      <w:r>
+        <w:t xml:space="preserve"> Carvalho</w:t>
+      </w:r>
     </w:p>
-    <w:p/>
     <w:p>
       <w:pPr>
+        <w:jc w:val="both"/>
+      </w:pPr>
+    </w:p>
+    <w:p>
+      <w:pPr>
+        <w:jc w:val="both"/>
         <w:rPr>
           <w:b/>
           <w:bCs/>
@@ -105,13 +138,22 @@
       </w:r>
     </w:p>
     <w:p>
-      <w:r>
-        <w:t>Descreva brevemente o funcionamento do sistema desenvolvido, incluindo os papéis do cliente e do servidor, e o objetivo principal da aplicação.</w:t>
+      <w:pPr>
+        <w:jc w:val="both"/>
+      </w:pPr>
+      <w:r>
+        <w:t>O sistema consiste em um servidor que recebe conexões de sensores e de um painel de controle via TCP. Os sensores enviam periodicamente leituras de temperatura, que são armazenadas pelo servidor junto com o horário de recebimento. O painel de controle pode se conectar ao servidor e solicitar</w:t>
+      </w:r>
+      <w:r>
+        <w:t xml:space="preserve"> </w:t>
+      </w:r>
+      <w:r>
+        <w:t>a média das temperaturas de todos os sensores. O servidor utiliza threads para tratar múltiplas conexões simultâneas, garantindo o funcionamento concorrente e seguro do sistema. O objetivo principal é centralizar e disponibilizar, em tempo real, as informações de temperatura coletadas pelos sensores.</w:t>
       </w:r>
     </w:p>
-    <w:p/>
     <w:p>
       <w:pPr>
+        <w:jc w:val="both"/>
         <w:rPr>
           <w:b/>
           <w:bCs/>
@@ -130,38 +172,32 @@
       </w:r>
     </w:p>
     <w:p>
-      <w:r>
-        <w:t>Protocolo escolhido: (TCP ou UDP)</w:t>
+      <w:pPr>
+        <w:jc w:val="both"/>
+      </w:pPr>
+      <w:r>
+        <w:t>Protocolo escolhido: TCP</w:t>
       </w:r>
     </w:p>
     <w:p>
+      <w:pPr>
+        <w:jc w:val="both"/>
+      </w:pPr>
       <w:r>
         <w:t>Justificativa técnica:</w:t>
       </w:r>
     </w:p>
     <w:p>
-      <w:r>
-        <w:t>Explique por que o protocolo escolhido é mais adequado para o projeto.</w:t>
+      <w:pPr>
+        <w:jc w:val="both"/>
+      </w:pPr>
+      <w:r>
+        <w:t>O protocolo TCP foi escolhido porque garante a entrega confiável e ordenada dos dados, essencial para o monitoramento de sensores, onde a perda ou duplicação de mensagens pode comprometer a integridade das informações. O TCP também oferece controle de fluxo e correção de erros automaticamente, evitando sobrecarga e retransmitindo pacotes perdidos. O UDP foi descartado pois não garante entrega, ordem ou integridade dos dados, o que poderia resultar em leituras perdidas ou fora de ordem. Por isso, o TCP é mais adequado para este projeto.</w:t>
       </w:r>
     </w:p>
     <w:p>
-      <w:r>
-        <w:t xml:space="preserve">Considere aspectos como confiabilidade, latência, controle de fluxo, perda de </w:t>
-      </w:r>
-      <w:proofErr w:type="gramStart"/>
-      <w:r>
-        <w:t>pacotes, etc.</w:t>
-      </w:r>
-      <w:proofErr w:type="gramEnd"/>
-    </w:p>
-    <w:p>
-      <w:r>
-        <w:t>Se o outro protocolo foi descartado, explique por quê.</w:t>
-      </w:r>
-    </w:p>
-    <w:p/>
-    <w:p>
-      <w:pPr>
+      <w:pPr>
+        <w:jc w:val="both"/>
         <w:rPr>
           <w:b/>
           <w:bCs/>
@@ -180,73 +216,56 @@
       </w:r>
     </w:p>
     <w:p>
-      <w:r>
-        <w:t>Modelo escolhido: (</w:t>
+      <w:pPr>
+        <w:jc w:val="both"/>
+      </w:pPr>
+      <w:r>
+        <w:t>Modelo escolhido: </w:t>
       </w:r>
       <w:proofErr w:type="spellStart"/>
       <w:r>
         <w:t>Unicast</w:t>
       </w:r>
       <w:proofErr w:type="spellEnd"/>
-      <w:r>
-        <w:t xml:space="preserve">, Broadcast ou </w:t>
-      </w:r>
-      <w:proofErr w:type="spellStart"/>
-      <w:r>
-        <w:t>Multicast</w:t>
-      </w:r>
-      <w:proofErr w:type="spellEnd"/>
-      <w:r>
-        <w:t>)</w:t>
-      </w:r>
     </w:p>
     <w:p>
+      <w:pPr>
+        <w:jc w:val="both"/>
+      </w:pPr>
       <w:r>
         <w:t>Justificativa técnica:</w:t>
       </w:r>
     </w:p>
     <w:p>
-      <w:r>
-        <w:t>Justifique a escolha com base no número de destinatários, tipo de mensagem (individual, em grupo, para todos), e escalabilidade.</w:t>
+      <w:pPr>
+        <w:jc w:val="both"/>
+      </w:pPr>
+      <w:r>
+        <w:t xml:space="preserve">O modelo </w:t>
+      </w:r>
+      <w:proofErr w:type="spellStart"/>
+      <w:r>
+        <w:t>Unicast</w:t>
+      </w:r>
+      <w:proofErr w:type="spellEnd"/>
+      <w:r>
+        <w:t xml:space="preserve"> foi escolhido porque cada mensagem é enviada diretamente para um único sensor ou painel, garantindo comunicação individual e controle sobre cada conexão. Isso facilita o gerenciamento e a escalabilidade do sistema. Foram usadas as bibliotecas socket (comunicação TCP) e </w:t>
+      </w:r>
+      <w:proofErr w:type="spellStart"/>
+      <w:r>
+        <w:t>threading</w:t>
+      </w:r>
+      <w:proofErr w:type="spellEnd"/>
+      <w:r>
+        <w:t xml:space="preserve"> (múltiplas conexões simultâneas).</w:t>
+      </w:r>
+      <w:r>
+        <w:t xml:space="preserve"> </w:t>
       </w:r>
     </w:p>
     <w:p>
-      <w:r>
-        <w:t>Tecnologias e bibliotecas utilizadas (</w:t>
-      </w:r>
-      <w:proofErr w:type="spellStart"/>
-      <w:r>
-        <w:t>ex</w:t>
-      </w:r>
-      <w:proofErr w:type="spellEnd"/>
-      <w:r>
-        <w:t>: socket, </w:t>
-      </w:r>
-      <w:proofErr w:type="spellStart"/>
-      <w:r>
-        <w:t>threading</w:t>
-      </w:r>
-      <w:proofErr w:type="spellEnd"/>
-      <w:r>
-        <w:t>, </w:t>
-      </w:r>
-      <w:proofErr w:type="spellStart"/>
-      <w:proofErr w:type="gramStart"/>
-      <w:r>
-        <w:t>select</w:t>
-      </w:r>
-      <w:proofErr w:type="spellEnd"/>
-      <w:r>
-        <w:t>, etc.</w:t>
-      </w:r>
-      <w:proofErr w:type="gramEnd"/>
-      <w:r>
-        <w:t>).</w:t>
-      </w:r>
-    </w:p>
-    <w:p/>
-    <w:p>
-      <w:pPr>
+      <w:pPr>
+        <w:jc w:val="both"/>
         <w:rPr>
           <w:b/>
           <w:bCs/>
@@ -261,26 +280,59 @@
           <w:sz w:val="28"/>
           <w:szCs w:val="28"/>
         </w:rPr>
-        <w:t>5</w:t>
-      </w:r>
-      <w:r>
-        <w:rPr>
-          <w:b/>
-          <w:bCs/>
-          <w:sz w:val="28"/>
-          <w:szCs w:val="28"/>
-        </w:rPr>
-        <w:t>. Testes Realizados</w:t>
+        <w:t>5. Testes Realizados</w:t>
       </w:r>
     </w:p>
     <w:p>
-      <w:r>
-        <w:t>Coloque prints de tela que indiquem evidências da operação do seu sistema</w:t>
-      </w:r>
-    </w:p>
-    <w:p>
-      <w:r>
-        <w:t>Testes com múltiplos clientes.</w:t>
+      <w:pPr>
+        <w:jc w:val="both"/>
+      </w:pPr>
+      <w:r>
+        <w:rPr>
+          <w:noProof/>
+        </w:rPr>
+        <w:lastRenderedPageBreak/>
+        <w:drawing>
+          <wp:inline distT="0" distB="0" distL="0" distR="0" wp14:anchorId="1DFD38FD" wp14:editId="57472E9F">
+            <wp:extent cx="6188710" cy="3481070"/>
+            <wp:effectExtent l="0" t="0" r="2540" b="5080"/>
+            <wp:docPr id="343002308" name="Imagem 1" descr="Texto&#10;&#10;O conteúdo gerado por IA pode estar incorreto."/>
+            <wp:cNvGraphicFramePr>
+              <a:graphicFrameLocks xmlns:a="http://schemas.openxmlformats.org/drawingml/2006/main" noChangeAspect="1"/>
+            </wp:cNvGraphicFramePr>
+            <a:graphic xmlns:a="http://schemas.openxmlformats.org/drawingml/2006/main">
+              <a:graphicData uri="http://schemas.openxmlformats.org/drawingml/2006/picture">
+                <pic:pic xmlns:pic="http://schemas.openxmlformats.org/drawingml/2006/picture">
+                  <pic:nvPicPr>
+                    <pic:cNvPr id="343002308" name="Imagem 1" descr="Texto&#10;&#10;O conteúdo gerado por IA pode estar incorreto."/>
+                    <pic:cNvPicPr/>
+                  </pic:nvPicPr>
+                  <pic:blipFill>
+                    <a:blip r:embed="rId5" cstate="print">
+                      <a:extLst>
+                        <a:ext uri="{28A0092B-C50C-407E-A947-70E740481C1C}">
+                          <a14:useLocalDpi xmlns:a14="http://schemas.microsoft.com/office/drawing/2010/main" val="0"/>
+                        </a:ext>
+                      </a:extLst>
+                    </a:blip>
+                    <a:stretch>
+                      <a:fillRect/>
+                    </a:stretch>
+                  </pic:blipFill>
+                  <pic:spPr>
+                    <a:xfrm>
+                      <a:off x="0" y="0"/>
+                      <a:ext cx="6188710" cy="3481070"/>
+                    </a:xfrm>
+                    <a:prstGeom prst="rect">
+                      <a:avLst/>
+                    </a:prstGeom>
+                  </pic:spPr>
+                </pic:pic>
+              </a:graphicData>
+            </a:graphic>
+          </wp:inline>
+        </w:drawing>
       </w:r>
     </w:p>
     <w:sectPr>
@@ -2126,6 +2178,29 @@
       <w:spacing w:val="5"/>
     </w:rPr>
   </w:style>
+  <w:style w:type="character" w:styleId="Hyperlink">
+    <w:name w:val="Hyperlink"/>
+    <w:basedOn w:val="Fontepargpadro"/>
+    <w:uiPriority w:val="99"/>
+    <w:unhideWhenUsed/>
+    <w:rsid w:val="00910A74"/>
+    <w:rPr>
+      <w:color w:val="467886" w:themeColor="hyperlink"/>
+      <w:u w:val="single"/>
+    </w:rPr>
+  </w:style>
+  <w:style w:type="character" w:styleId="MenoPendente">
+    <w:name w:val="Unresolved Mention"/>
+    <w:basedOn w:val="Fontepargpadro"/>
+    <w:uiPriority w:val="99"/>
+    <w:semiHidden/>
+    <w:unhideWhenUsed/>
+    <w:rsid w:val="00910A74"/>
+    <w:rPr>
+      <w:color w:val="605E5C"/>
+      <w:shd w:val="clear" w:color="auto" w:fill="E1DFDD"/>
+    </w:rPr>
+  </w:style>
 </w:styles>
 </file>
 

</xml_diff>